<commit_message>
Sprint 2, Story 1, Task 3, Search file functionality and tweeks to the write out.
</commit_message>
<xml_diff>
--- a/Simplilearn/Final Projects/Implement OOPS using JAVA with Data Structures and Beyond/src/lockedmeapp/Write up.docx
+++ b/Simplilearn/Final Projects/Implement OOPS using JAVA with Data Structures and Beyond/src/lockedmeapp/Write up.docx
@@ -616,10 +616,7 @@
                               <w:jc w:val="center"/>
                             </w:pPr>
                             <w:r>
-                              <w:t>Sprint 1</w:t>
-                            </w:r>
-                            <w:r>
-                              <w:t xml:space="preserve"> Backlog</w:t>
+                              <w:t>Sprint 1 Backlog</w:t>
                             </w:r>
                           </w:p>
                         </w:txbxContent>
@@ -646,10 +643,7 @@
                         <w:jc w:val="center"/>
                       </w:pPr>
                       <w:r>
-                        <w:t>Sprint 1</w:t>
-                      </w:r>
-                      <w:r>
-                        <w:t xml:space="preserve"> Backlog</w:t>
+                        <w:t>Sprint 1 Backlog</w:t>
                       </w:r>
                     </w:p>
                   </w:txbxContent>
@@ -823,6 +817,9 @@
     <w:p/>
     <w:p>
       <w:r>
+        <w:rPr>
+          <w:noProof/>
+        </w:rPr>
         <mc:AlternateContent>
           <mc:Choice Requires="wps">
             <w:drawing>
@@ -878,10 +875,7 @@
                               <w:t xml:space="preserve">Sprint 1: </w:t>
                             </w:r>
                             <w:r>
-                              <w:t xml:space="preserve">Story </w:t>
-                            </w:r>
-                            <w:r>
-                              <w:t>2</w:t>
+                              <w:t>Story 2</w:t>
                             </w:r>
                           </w:p>
                         </w:txbxContent>
@@ -914,10 +908,7 @@
                         <w:t xml:space="preserve">Sprint 1: </w:t>
                       </w:r>
                       <w:r>
-                        <w:t xml:space="preserve">Story </w:t>
-                      </w:r>
-                      <w:r>
-                        <w:t>2</w:t>
+                        <w:t>Story 2</w:t>
                       </w:r>
                     </w:p>
                   </w:txbxContent>
@@ -928,6 +919,9 @@
         </mc:AlternateContent>
       </w:r>
       <w:r>
+        <w:rPr>
+          <w:noProof/>
+        </w:rPr>
         <mc:AlternateContent>
           <mc:Choice Requires="wps">
             <w:drawing>
@@ -1030,6 +1024,9 @@
     <w:p/>
     <w:p>
       <w:r>
+        <w:rPr>
+          <w:noProof/>
+        </w:rPr>
         <mc:AlternateContent>
           <mc:Choice Requires="wps">
             <w:drawing>
@@ -1126,6 +1123,9 @@
         </mc:AlternateContent>
       </w:r>
       <w:r>
+        <w:rPr>
+          <w:noProof/>
+        </w:rPr>
         <mc:AlternateContent>
           <mc:Choice Requires="wps">
             <w:drawing>
@@ -1728,13 +1728,7 @@
                               <w:jc w:val="center"/>
                             </w:pPr>
                             <w:r>
-                              <w:t xml:space="preserve">Sprint </w:t>
-                            </w:r>
-                            <w:r>
-                              <w:t>2</w:t>
-                            </w:r>
-                            <w:r>
-                              <w:t xml:space="preserve"> Backlog</w:t>
+                              <w:t>Sprint 2 Backlog</w:t>
                             </w:r>
                           </w:p>
                         </w:txbxContent>
@@ -1761,13 +1755,7 @@
                         <w:jc w:val="center"/>
                       </w:pPr>
                       <w:r>
-                        <w:t xml:space="preserve">Sprint </w:t>
-                      </w:r>
-                      <w:r>
-                        <w:t>2</w:t>
-                      </w:r>
-                      <w:r>
-                        <w:t xml:space="preserve"> Backlog</w:t>
+                        <w:t>Sprint 2 Backlog</w:t>
                       </w:r>
                     </w:p>
                   </w:txbxContent>
@@ -1818,6 +1806,9 @@
         </w:tabs>
       </w:pPr>
       <w:r>
+        <w:rPr>
+          <w:noProof/>
+        </w:rPr>
         <w:lastRenderedPageBreak/>
         <mc:AlternateContent>
           <mc:Choice Requires="wps">
@@ -1932,6 +1923,9 @@
         </w:tabs>
       </w:pPr>
       <w:r>
+        <w:rPr>
+          <w:noProof/>
+        </w:rPr>
         <mc:AlternateContent>
           <mc:Choice Requires="wps">
             <w:drawing>
@@ -2189,6 +2183,180 @@
         </w:tabs>
       </w:pPr>
       <w:r>
+        <w:rPr>
+          <w:noProof/>
+        </w:rPr>
+        <mc:AlternateContent>
+          <mc:Choice Requires="wps">
+            <w:drawing>
+              <wp:anchor distT="0" distB="0" distL="114300" distR="114300" simplePos="0" relativeHeight="251684864" behindDoc="0" locked="0" layoutInCell="1" allowOverlap="1" wp14:anchorId="5FDCFBBC" wp14:editId="6746FF8C">
+                <wp:simplePos x="0" y="0"/>
+                <wp:positionH relativeFrom="column">
+                  <wp:posOffset>3574473</wp:posOffset>
+                </wp:positionH>
+                <wp:positionV relativeFrom="paragraph">
+                  <wp:posOffset>2147842</wp:posOffset>
+                </wp:positionV>
+                <wp:extent cx="2266950" cy="665018"/>
+                <wp:effectExtent l="0" t="0" r="19050" b="20955"/>
+                <wp:wrapNone/>
+                <wp:docPr id="23" name="Rectangle 23"/>
+                <wp:cNvGraphicFramePr/>
+                <a:graphic xmlns:a="http://schemas.openxmlformats.org/drawingml/2006/main">
+                  <a:graphicData uri="http://schemas.microsoft.com/office/word/2010/wordprocessingShape">
+                    <wps:wsp>
+                      <wps:cNvSpPr/>
+                      <wps:spPr>
+                        <a:xfrm>
+                          <a:off x="0" y="0"/>
+                          <a:ext cx="2266950" cy="665018"/>
+                        </a:xfrm>
+                        <a:prstGeom prst="rect">
+                          <a:avLst/>
+                        </a:prstGeom>
+                      </wps:spPr>
+                      <wps:style>
+                        <a:lnRef idx="2">
+                          <a:schemeClr val="accent1">
+                            <a:shade val="50000"/>
+                          </a:schemeClr>
+                        </a:lnRef>
+                        <a:fillRef idx="1">
+                          <a:schemeClr val="accent1"/>
+                        </a:fillRef>
+                        <a:effectRef idx="0">
+                          <a:schemeClr val="accent1"/>
+                        </a:effectRef>
+                        <a:fontRef idx="minor">
+                          <a:schemeClr val="lt1"/>
+                        </a:fontRef>
+                      </wps:style>
+                      <wps:txbx>
+                        <w:txbxContent>
+                          <w:p>
+                            <w:pPr>
+                              <w:jc w:val="center"/>
+                            </w:pPr>
+                            <w:r>
+                              <w:t xml:space="preserve">Sprint </w:t>
+                            </w:r>
+                            <w:r>
+                              <w:t>2</w:t>
+                            </w:r>
+                            <w:r>
+                              <w:t xml:space="preserve"> </w:t>
+                            </w:r>
+                            <w:r>
+                              <w:t xml:space="preserve">Task </w:t>
+                            </w:r>
+                            <w:r>
+                              <w:t>3</w:t>
+                            </w:r>
+                            <w:r>
+                              <w:t xml:space="preserve">: </w:t>
+                            </w:r>
+                            <w:r>
+                              <w:t>Search a user specified file from the main directory</w:t>
+                            </w:r>
+                            <w:r>
+                              <w:t>.</w:t>
+                            </w:r>
+                          </w:p>
+                          <w:p>
+                            <w:pPr>
+                              <w:jc w:val="center"/>
+                            </w:pPr>
+                          </w:p>
+                          <w:p>
+                            <w:pPr>
+                              <w:jc w:val="center"/>
+                            </w:pPr>
+                          </w:p>
+                          <w:p>
+                            <w:pPr>
+                              <w:jc w:val="center"/>
+                            </w:pPr>
+                          </w:p>
+                        </w:txbxContent>
+                      </wps:txbx>
+                      <wps:bodyPr rot="0" spcFirstLastPara="0" vertOverflow="overflow" horzOverflow="overflow" vert="horz" wrap="square" lIns="91440" tIns="45720" rIns="91440" bIns="45720" numCol="1" spcCol="0" rtlCol="0" fromWordArt="0" anchor="ctr" anchorCtr="0" forceAA="0" compatLnSpc="1">
+                        <a:prstTxWarp prst="textNoShape">
+                          <a:avLst/>
+                        </a:prstTxWarp>
+                        <a:noAutofit/>
+                      </wps:bodyPr>
+                    </wps:wsp>
+                  </a:graphicData>
+                </a:graphic>
+                <wp14:sizeRelH relativeFrom="margin">
+                  <wp14:pctWidth>0</wp14:pctWidth>
+                </wp14:sizeRelH>
+                <wp14:sizeRelV relativeFrom="margin">
+                  <wp14:pctHeight>0</wp14:pctHeight>
+                </wp14:sizeRelV>
+              </wp:anchor>
+            </w:drawing>
+          </mc:Choice>
+          <mc:Fallback>
+            <w:pict>
+              <v:rect w14:anchorId="5FDCFBBC" id="Rectangle 23" o:spid="_x0000_s1038" style="position:absolute;margin-left:281.45pt;margin-top:169.1pt;width:178.5pt;height:52.35pt;z-index:251684864;visibility:visible;mso-wrap-style:square;mso-width-percent:0;mso-height-percent:0;mso-wrap-distance-left:9pt;mso-wrap-distance-top:0;mso-wrap-distance-right:9pt;mso-wrap-distance-bottom:0;mso-position-horizontal:absolute;mso-position-horizontal-relative:text;mso-position-vertical:absolute;mso-position-vertical-relative:text;mso-width-percent:0;mso-height-percent:0;mso-width-relative:margin;mso-height-relative:margin;v-text-anchor:middle" o:gfxdata="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" fillcolor="#4472c4 [3204]" strokecolor="#1f3763 [1604]" strokeweight="1pt">
+                <v:textbox>
+                  <w:txbxContent>
+                    <w:p>
+                      <w:pPr>
+                        <w:jc w:val="center"/>
+                      </w:pPr>
+                      <w:r>
+                        <w:t xml:space="preserve">Sprint </w:t>
+                      </w:r>
+                      <w:r>
+                        <w:t>2</w:t>
+                      </w:r>
+                      <w:r>
+                        <w:t xml:space="preserve"> </w:t>
+                      </w:r>
+                      <w:r>
+                        <w:t xml:space="preserve">Task </w:t>
+                      </w:r>
+                      <w:r>
+                        <w:t>3</w:t>
+                      </w:r>
+                      <w:r>
+                        <w:t xml:space="preserve">: </w:t>
+                      </w:r>
+                      <w:r>
+                        <w:t>Search a user specified file from the main directory</w:t>
+                      </w:r>
+                      <w:r>
+                        <w:t>.</w:t>
+                      </w:r>
+                    </w:p>
+                    <w:p>
+                      <w:pPr>
+                        <w:jc w:val="center"/>
+                      </w:pPr>
+                    </w:p>
+                    <w:p>
+                      <w:pPr>
+                        <w:jc w:val="center"/>
+                      </w:pPr>
+                    </w:p>
+                    <w:p>
+                      <w:pPr>
+                        <w:jc w:val="center"/>
+                      </w:pPr>
+                    </w:p>
+                  </w:txbxContent>
+                </v:textbox>
+              </v:rect>
+            </w:pict>
+          </mc:Fallback>
+        </mc:AlternateContent>
+      </w:r>
+      <w:r>
+        <w:rPr>
+          <w:noProof/>
+        </w:rPr>
         <mc:AlternateContent>
           <mc:Choice Requires="wps">
             <w:drawing>
@@ -2281,7 +2449,7 @@
           </mc:Choice>
           <mc:Fallback>
             <w:pict>
-              <v:rect w14:anchorId="7C47B998" id="Rectangle 26" o:spid="_x0000_s1038" style="position:absolute;margin-left:0;margin-top:414.1pt;width:265.5pt;height:117.8pt;z-index:251691008;visibility:visible;mso-wrap-style:square;mso-width-percent:0;mso-height-percent:0;mso-wrap-distance-left:9pt;mso-wrap-distance-top:0;mso-wrap-distance-right:9pt;mso-wrap-distance-bottom:0;mso-position-horizontal:absolute;mso-position-horizontal-relative:text;mso-position-vertical:absolute;mso-position-vertical-relative:text;mso-width-percent:0;mso-height-percent:0;mso-width-relative:margin;mso-height-relative:margin;v-text-anchor:middle" o:gfxdata="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" fillcolor="#4472c4 [3204]" strokecolor="#1f3763 [1604]" strokeweight="1pt">
+              <v:rect w14:anchorId="7C47B998" id="Rectangle 26" o:spid="_x0000_s1039" style="position:absolute;margin-left:0;margin-top:414.1pt;width:265.5pt;height:117.8pt;z-index:251691008;visibility:visible;mso-wrap-style:square;mso-width-percent:0;mso-height-percent:0;mso-wrap-distance-left:9pt;mso-wrap-distance-top:0;mso-wrap-distance-right:9pt;mso-wrap-distance-bottom:0;mso-position-horizontal:absolute;mso-position-horizontal-relative:text;mso-position-vertical:absolute;mso-position-vertical-relative:text;mso-width-percent:0;mso-height-percent:0;mso-width-relative:margin;mso-height-relative:margin;v-text-anchor:middle" o:gfxdata="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" fillcolor="#4472c4 [3204]" strokecolor="#1f3763 [1604]" strokeweight="1pt">
                 <v:textbox>
                   <w:txbxContent>
                     <w:p>
@@ -2315,6 +2483,9 @@
         </mc:AlternateContent>
       </w:r>
       <w:r>
+        <w:rPr>
+          <w:noProof/>
+        </w:rPr>
         <mc:AlternateContent>
           <mc:Choice Requires="wps">
             <w:drawing>
@@ -2370,10 +2541,7 @@
                               <w:t xml:space="preserve">Sprint 2: </w:t>
                             </w:r>
                             <w:r>
-                              <w:t xml:space="preserve">Story </w:t>
-                            </w:r>
-                            <w:r>
-                              <w:t>2</w:t>
+                              <w:t>Story 2</w:t>
                             </w:r>
                           </w:p>
                         </w:txbxContent>
@@ -2395,7 +2563,7 @@
           </mc:Choice>
           <mc:Fallback>
             <w:pict>
-              <v:rect w14:anchorId="39216C09" id="Rectangle 25" o:spid="_x0000_s1039" style="position:absolute;margin-left:0;margin-top:367.5pt;width:265.5pt;height:42.75pt;z-index:251688960;visibility:visible;mso-wrap-style:square;mso-width-percent:0;mso-wrap-distance-left:9pt;mso-wrap-distance-top:0;mso-wrap-distance-right:9pt;mso-wrap-distance-bottom:0;mso-position-horizontal:absolute;mso-position-horizontal-relative:text;mso-position-vertical:absolute;mso-position-vertical-relative:text;mso-width-percent:0;mso-width-relative:margin;v-text-anchor:middle" o:gfxdata="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" fillcolor="#4472c4 [3204]" strokecolor="#1f3763 [1604]" strokeweight="1pt">
+              <v:rect w14:anchorId="39216C09" id="Rectangle 25" o:spid="_x0000_s1040" style="position:absolute;margin-left:0;margin-top:367.5pt;width:265.5pt;height:42.75pt;z-index:251688960;visibility:visible;mso-wrap-style:square;mso-width-percent:0;mso-wrap-distance-left:9pt;mso-wrap-distance-top:0;mso-wrap-distance-right:9pt;mso-wrap-distance-bottom:0;mso-position-horizontal:absolute;mso-position-horizontal-relative:text;mso-position-vertical:absolute;mso-position-vertical-relative:text;mso-width-percent:0;mso-width-relative:margin;v-text-anchor:middle" o:gfxdata="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" fillcolor="#4472c4 [3204]" strokecolor="#1f3763 [1604]" strokeweight="1pt">
                 <v:textbox>
                   <w:txbxContent>
                     <w:p>
@@ -2406,10 +2574,7 @@
                         <w:t xml:space="preserve">Sprint 2: </w:t>
                       </w:r>
                       <w:r>
-                        <w:t xml:space="preserve">Story </w:t>
-                      </w:r>
-                      <w:r>
-                        <w:t>2</w:t>
+                        <w:t>Story 2</w:t>
                       </w:r>
                     </w:p>
                   </w:txbxContent>
@@ -2420,10 +2585,13 @@
         </mc:AlternateContent>
       </w:r>
       <w:r>
+        <w:rPr>
+          <w:noProof/>
+        </w:rPr>
         <mc:AlternateContent>
           <mc:Choice Requires="wps">
             <w:drawing>
-              <wp:anchor distT="0" distB="0" distL="114300" distR="114300" simplePos="0" relativeHeight="251686912" behindDoc="0" locked="0" layoutInCell="1" allowOverlap="1" wp14:anchorId="4A90C239" wp14:editId="3F0DD5D3">
+              <wp:anchor distT="0" distB="0" distL="114300" distR="114300" simplePos="0" relativeHeight="251686912" behindDoc="0" locked="0" layoutInCell="1" allowOverlap="1" wp14:anchorId="4A90C239" wp14:editId="0D94E060">
                 <wp:simplePos x="0" y="0"/>
                 <wp:positionH relativeFrom="column">
                   <wp:posOffset>3591560</wp:posOffset>
@@ -2505,7 +2673,7 @@
           </mc:Choice>
           <mc:Fallback>
             <w:pict>
-              <v:rect w14:anchorId="4A90C239" id="Rectangle 24" o:spid="_x0000_s1040" style="position:absolute;margin-left:282.8pt;margin-top:69.8pt;width:178.5pt;height:42.75pt;z-index:251686912;visibility:visible;mso-wrap-style:square;mso-width-percent:0;mso-wrap-distance-left:9pt;mso-wrap-distance-top:0;mso-wrap-distance-right:9pt;mso-wrap-distance-bottom:0;mso-position-horizontal:absolute;mso-position-horizontal-relative:text;mso-position-vertical:absolute;mso-position-vertical-relative:text;mso-width-percent:0;mso-width-relative:margin;v-text-anchor:middle" o:gfxdata="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" fillcolor="#4472c4 [3204]" strokecolor="#1f3763 [1604]" strokeweight="1pt">
+              <v:rect w14:anchorId="4A90C239" id="Rectangle 24" o:spid="_x0000_s1041" style="position:absolute;margin-left:282.8pt;margin-top:69.8pt;width:178.5pt;height:42.75pt;z-index:251686912;visibility:visible;mso-wrap-style:square;mso-width-percent:0;mso-wrap-distance-left:9pt;mso-wrap-distance-top:0;mso-wrap-distance-right:9pt;mso-wrap-distance-bottom:0;mso-position-horizontal:absolute;mso-position-horizontal-relative:text;mso-position-vertical:absolute;mso-position-vertical-relative:text;mso-width-percent:0;mso-width-relative:margin;v-text-anchor:middle" o:gfxdata="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" fillcolor="#4472c4 [3204]" strokecolor="#1f3763 [1604]" strokeweight="1pt">
                 <v:textbox>
                   <w:txbxContent>
                     <w:p>
@@ -2535,143 +2703,9 @@
         </mc:AlternateContent>
       </w:r>
       <w:r>
-        <mc:AlternateContent>
-          <mc:Choice Requires="wps">
-            <w:drawing>
-              <wp:anchor distT="0" distB="0" distL="114300" distR="114300" simplePos="0" relativeHeight="251684864" behindDoc="0" locked="0" layoutInCell="1" allowOverlap="1" wp14:anchorId="5FDCFBBC" wp14:editId="27A72185">
-                <wp:simplePos x="0" y="0"/>
-                <wp:positionH relativeFrom="column">
-                  <wp:posOffset>3579215</wp:posOffset>
-                </wp:positionH>
-                <wp:positionV relativeFrom="paragraph">
-                  <wp:posOffset>2148205</wp:posOffset>
-                </wp:positionV>
-                <wp:extent cx="2266950" cy="542925"/>
-                <wp:effectExtent l="0" t="0" r="19050" b="28575"/>
-                <wp:wrapNone/>
-                <wp:docPr id="23" name="Rectangle 23"/>
-                <wp:cNvGraphicFramePr/>
-                <a:graphic xmlns:a="http://schemas.openxmlformats.org/drawingml/2006/main">
-                  <a:graphicData uri="http://schemas.microsoft.com/office/word/2010/wordprocessingShape">
-                    <wps:wsp>
-                      <wps:cNvSpPr/>
-                      <wps:spPr>
-                        <a:xfrm>
-                          <a:off x="0" y="0"/>
-                          <a:ext cx="2266950" cy="542925"/>
-                        </a:xfrm>
-                        <a:prstGeom prst="rect">
-                          <a:avLst/>
-                        </a:prstGeom>
-                      </wps:spPr>
-                      <wps:style>
-                        <a:lnRef idx="2">
-                          <a:schemeClr val="accent1">
-                            <a:shade val="50000"/>
-                          </a:schemeClr>
-                        </a:lnRef>
-                        <a:fillRef idx="1">
-                          <a:schemeClr val="accent1"/>
-                        </a:fillRef>
-                        <a:effectRef idx="0">
-                          <a:schemeClr val="accent1"/>
-                        </a:effectRef>
-                        <a:fontRef idx="minor">
-                          <a:schemeClr val="lt1"/>
-                        </a:fontRef>
-                      </wps:style>
-                      <wps:txbx>
-                        <w:txbxContent>
-                          <w:p>
-                            <w:pPr>
-                              <w:jc w:val="center"/>
-                            </w:pPr>
-                            <w:r>
-                              <w:t xml:space="preserve">Sprint 3 </w:t>
-                            </w:r>
-                            <w:r>
-                              <w:t xml:space="preserve">Task </w:t>
-                            </w:r>
-                            <w:r>
-                              <w:t>3</w:t>
-                            </w:r>
-                            <w:r>
-                              <w:t xml:space="preserve">: </w:t>
-                            </w:r>
-                            <w:r>
-                              <w:t xml:space="preserve">You can ignore the case sensitivity of the file names </w:t>
-                            </w:r>
-                          </w:p>
-                          <w:p>
-                            <w:pPr>
-                              <w:jc w:val="center"/>
-                            </w:pPr>
-                          </w:p>
-                          <w:p>
-                            <w:pPr>
-                              <w:jc w:val="center"/>
-                            </w:pPr>
-                          </w:p>
-                        </w:txbxContent>
-                      </wps:txbx>
-                      <wps:bodyPr rot="0" spcFirstLastPara="0" vertOverflow="overflow" horzOverflow="overflow" vert="horz" wrap="square" lIns="91440" tIns="45720" rIns="91440" bIns="45720" numCol="1" spcCol="0" rtlCol="0" fromWordArt="0" anchor="ctr" anchorCtr="0" forceAA="0" compatLnSpc="1">
-                        <a:prstTxWarp prst="textNoShape">
-                          <a:avLst/>
-                        </a:prstTxWarp>
-                        <a:noAutofit/>
-                      </wps:bodyPr>
-                    </wps:wsp>
-                  </a:graphicData>
-                </a:graphic>
-                <wp14:sizeRelH relativeFrom="margin">
-                  <wp14:pctWidth>0</wp14:pctWidth>
-                </wp14:sizeRelH>
-              </wp:anchor>
-            </w:drawing>
-          </mc:Choice>
-          <mc:Fallback>
-            <w:pict>
-              <v:rect w14:anchorId="5FDCFBBC" id="Rectangle 23" o:spid="_x0000_s1041" style="position:absolute;margin-left:281.85pt;margin-top:169.15pt;width:178.5pt;height:42.75pt;z-index:251684864;visibility:visible;mso-wrap-style:square;mso-width-percent:0;mso-wrap-distance-left:9pt;mso-wrap-distance-top:0;mso-wrap-distance-right:9pt;mso-wrap-distance-bottom:0;mso-position-horizontal:absolute;mso-position-horizontal-relative:text;mso-position-vertical:absolute;mso-position-vertical-relative:text;mso-width-percent:0;mso-width-relative:margin;v-text-anchor:middle" o:gfxdata="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" fillcolor="#4472c4 [3204]" strokecolor="#1f3763 [1604]" strokeweight="1pt">
-                <v:textbox>
-                  <w:txbxContent>
-                    <w:p>
-                      <w:pPr>
-                        <w:jc w:val="center"/>
-                      </w:pPr>
-                      <w:r>
-                        <w:t xml:space="preserve">Sprint 3 </w:t>
-                      </w:r>
-                      <w:r>
-                        <w:t xml:space="preserve">Task </w:t>
-                      </w:r>
-                      <w:r>
-                        <w:t>3</w:t>
-                      </w:r>
-                      <w:r>
-                        <w:t xml:space="preserve">: </w:t>
-                      </w:r>
-                      <w:r>
-                        <w:t xml:space="preserve">You can ignore the case sensitivity of the file names </w:t>
-                      </w:r>
-                    </w:p>
-                    <w:p>
-                      <w:pPr>
-                        <w:jc w:val="center"/>
-                      </w:pPr>
-                    </w:p>
-                    <w:p>
-                      <w:pPr>
-                        <w:jc w:val="center"/>
-                      </w:pPr>
-                    </w:p>
-                  </w:txbxContent>
-                </v:textbox>
-              </v:rect>
-            </w:pict>
-          </mc:Fallback>
-        </mc:AlternateContent>
-      </w:r>
-      <w:r>
+        <w:rPr>
+          <w:noProof/>
+        </w:rPr>
         <mc:AlternateContent>
           <mc:Choice Requires="wps">
             <w:drawing>
@@ -3501,23 +3535,7 @@
   </w:num>
   <w:num w:numId="6">
     <w:abstractNumId w:val="2"/>
-    <w:lvlOverride w:ilvl="1">
-      <w:lvl w:ilvl="1">
-        <w:numFmt w:val="bullet"/>
-        <w:lvlText w:val=""/>
-        <w:lvlJc w:val="left"/>
-        <w:pPr>
-          <w:tabs>
-            <w:tab w:val="num" w:pos="1440"/>
-          </w:tabs>
-          <w:ind w:left="1440" w:hanging="360"/>
-        </w:pPr>
-        <w:rPr>
-          <w:rFonts w:ascii="Symbol" w:hAnsi="Symbol" w:hint="default"/>
-          <w:sz w:val="20"/>
-        </w:rPr>
-      </w:lvl>
-    </w:lvlOverride>
+    <w:lvlOverride w:ilvl="0"/>
   </w:num>
 </w:numbering>
 </file>

</xml_diff>